<commit_message>
add resume-pdf add download pdf feature
</commit_message>
<xml_diff>
--- a/resume.docx
+++ b/resume.docx
@@ -6,7 +6,7 @@
       <w:pPr>
         <w:jc w:val="left"/>
         <w:rPr>
-          <w:rFonts w:ascii="STKaiti" w:eastAsia="STKaiti" w:hAnsi="STKaiti" w:hint="eastAsia"/>
+          <w:rFonts w:ascii="STKaiti" w:eastAsia="STKaiti" w:hAnsi="STKaiti"/>
           <w:b/>
           <w:sz w:val="52"/>
         </w:rPr>
@@ -14,6 +14,7 @@
       <w:r>
         <w:rPr>
           <w:rFonts w:ascii="Microsoft YaHei" w:eastAsia="Microsoft YaHei" w:hAnsi="Microsoft YaHei"/>
+          <w:noProof/>
         </w:rPr>
         <w:drawing>
           <wp:anchor distT="0" distB="0" distL="114300" distR="114300" simplePos="0" relativeHeight="251659264" behindDoc="0" locked="0" layoutInCell="1" allowOverlap="1" wp14:anchorId="240B210C" wp14:editId="1ECB525E">
@@ -150,8 +151,9 @@
     </w:p>
     <w:p>
       <w:pPr>
-        <w:rPr>
-          <w:rFonts w:ascii="Microsoft YaHei" w:eastAsia="Microsoft YaHei" w:hAnsi="Microsoft YaHei" w:hint="eastAsia"/>
+        <w:outlineLvl w:val="0"/>
+        <w:rPr>
+          <w:rFonts w:ascii="Microsoft YaHei" w:eastAsia="Microsoft YaHei" w:hAnsi="Microsoft YaHei"/>
         </w:rPr>
       </w:pPr>
       <w:r>
@@ -164,7 +166,7 @@
     <w:p>
       <w:pPr>
         <w:rPr>
-          <w:rFonts w:ascii="Microsoft YaHei" w:eastAsia="Microsoft YaHei" w:hAnsi="Microsoft YaHei" w:hint="eastAsia"/>
+          <w:rFonts w:ascii="Microsoft YaHei" w:eastAsia="Microsoft YaHei" w:hAnsi="Microsoft YaHei"/>
         </w:rPr>
       </w:pPr>
       <w:r>
@@ -184,7 +186,7 @@
     <w:p>
       <w:pPr>
         <w:rPr>
-          <w:rFonts w:ascii="Microsoft YaHei" w:eastAsia="Microsoft YaHei" w:hAnsi="Microsoft YaHei" w:hint="eastAsia"/>
+          <w:rFonts w:ascii="Microsoft YaHei" w:eastAsia="Microsoft YaHei" w:hAnsi="Microsoft YaHei"/>
         </w:rPr>
       </w:pPr>
       <w:r>
@@ -212,7 +214,7 @@
     <w:p>
       <w:pPr>
         <w:rPr>
-          <w:rFonts w:ascii="Microsoft YaHei" w:eastAsia="Microsoft YaHei" w:hAnsi="Microsoft YaHei" w:hint="eastAsia"/>
+          <w:rFonts w:ascii="Microsoft YaHei" w:eastAsia="Microsoft YaHei" w:hAnsi="Microsoft YaHei"/>
         </w:rPr>
       </w:pPr>
       <w:r>
@@ -244,7 +246,7 @@
     <w:p>
       <w:pPr>
         <w:rPr>
-          <w:rFonts w:ascii="Microsoft YaHei" w:eastAsia="Microsoft YaHei" w:hAnsi="Microsoft YaHei" w:hint="eastAsia"/>
+          <w:rFonts w:ascii="Microsoft YaHei" w:eastAsia="Microsoft YaHei" w:hAnsi="Microsoft YaHei"/>
         </w:rPr>
       </w:pPr>
       <w:r>
@@ -282,32 +284,101 @@
         </w:pBdr>
         <w:spacing w:beforeLines="50" w:before="211"/>
         <w:rPr>
+          <w:rFonts w:ascii="STKaiti" w:eastAsia="STKaiti" w:hAnsi="STKaiti"/>
+          <w:b/>
+          <w:sz w:val="32"/>
+        </w:rPr>
+      </w:pPr>
+      <w:r>
+        <w:rPr>
           <w:rFonts w:ascii="STKaiti" w:eastAsia="STKaiti" w:hAnsi="STKaiti" w:hint="eastAsia"/>
           <w:b/>
           <w:sz w:val="32"/>
         </w:rPr>
-      </w:pPr>
-      <w:r>
-        <w:rPr>
-          <w:rFonts w:ascii="STKaiti" w:eastAsia="STKaiti" w:hAnsi="STKaiti" w:hint="eastAsia"/>
+        <w:t>教育经历</w:t>
+      </w:r>
+    </w:p>
+    <w:p>
+      <w:pPr>
+        <w:ind w:leftChars="200" w:left="480"/>
+        <w:rPr>
+          <w:rFonts w:ascii="Microsoft YaHei" w:eastAsia="Microsoft YaHei" w:hAnsi="Microsoft YaHei"/>
+        </w:rPr>
+      </w:pPr>
+      <w:r>
+        <w:rPr>
+          <w:rFonts w:ascii="Microsoft YaHei" w:eastAsia="Microsoft YaHei" w:hAnsi="Microsoft YaHei" w:hint="eastAsia"/>
+        </w:rPr>
+        <w:t xml:space="preserve">2014.9 </w:t>
+      </w:r>
+      <w:r>
+        <w:rPr>
+          <w:rFonts w:ascii="Microsoft YaHei" w:eastAsia="Microsoft YaHei" w:hAnsi="Microsoft YaHei"/>
+        </w:rPr>
+        <w:t>–</w:t>
+      </w:r>
+      <w:r>
+        <w:rPr>
+          <w:rFonts w:ascii="Microsoft YaHei" w:eastAsia="Microsoft YaHei" w:hAnsi="Microsoft YaHei" w:hint="eastAsia"/>
+        </w:rPr>
+        <w:t xml:space="preserve"> 2017.6  </w:t>
+      </w:r>
+      <w:r>
+        <w:rPr>
+          <w:rFonts w:ascii="Microsoft YaHei" w:eastAsia="Microsoft YaHei" w:hAnsi="Microsoft YaHei" w:hint="eastAsia"/>
+        </w:rPr>
+        <w:t xml:space="preserve">  </w:t>
+      </w:r>
+      <w:r>
+        <w:rPr>
+          <w:rFonts w:ascii="Microsoft YaHei" w:eastAsia="Microsoft YaHei" w:hAnsi="Microsoft YaHei" w:hint="eastAsia"/>
+        </w:rPr>
+        <w:tab/>
+      </w:r>
+      <w:r>
+        <w:rPr>
+          <w:rFonts w:ascii="Microsoft YaHei" w:eastAsia="Microsoft YaHei" w:hAnsi="Microsoft YaHei" w:hint="eastAsia"/>
           <w:b/>
-          <w:sz w:val="32"/>
-        </w:rPr>
-        <w:t>教育经历</w:t>
+        </w:rPr>
+        <w:t>清华大学</w:t>
+      </w:r>
+      <w:r>
+        <w:rPr>
+          <w:rFonts w:ascii="Microsoft YaHei" w:eastAsia="Microsoft YaHei" w:hAnsi="Microsoft YaHei" w:hint="eastAsia"/>
+        </w:rPr>
+        <w:t xml:space="preserve">  </w:t>
+      </w:r>
+      <w:r>
+        <w:rPr>
+          <w:rFonts w:ascii="Microsoft YaHei" w:eastAsia="Microsoft YaHei" w:hAnsi="Microsoft YaHei" w:hint="eastAsia"/>
+        </w:rPr>
+        <w:t xml:space="preserve">  </w:t>
+      </w:r>
+      <w:r>
+        <w:rPr>
+          <w:rFonts w:ascii="Microsoft YaHei" w:eastAsia="Microsoft YaHei" w:hAnsi="Microsoft YaHei" w:hint="eastAsia"/>
+        </w:rPr>
+        <w:tab/>
+      </w:r>
+      <w:r>
+        <w:rPr>
+          <w:rFonts w:ascii="Microsoft YaHei" w:eastAsia="Microsoft YaHei" w:hAnsi="Microsoft YaHei" w:hint="eastAsia"/>
+        </w:rPr>
+        <w:t>地理信息系统 (硕士研究生)</w:t>
       </w:r>
     </w:p>
     <w:p>
       <w:pPr>
         <w:ind w:leftChars="200" w:left="480"/>
         <w:rPr>
-          <w:rFonts w:ascii="Microsoft YaHei" w:eastAsia="Microsoft YaHei" w:hAnsi="Microsoft YaHei" w:hint="eastAsia"/>
-        </w:rPr>
-      </w:pPr>
-      <w:r>
-        <w:rPr>
-          <w:rFonts w:ascii="Microsoft YaHei" w:eastAsia="Microsoft YaHei" w:hAnsi="Microsoft YaHei" w:hint="eastAsia"/>
-        </w:rPr>
-        <w:t xml:space="preserve">2014.9 </w:t>
+          <w:rFonts w:ascii="Microsoft YaHei" w:eastAsia="Microsoft YaHei" w:hAnsi="Microsoft YaHei"/>
+        </w:rPr>
+      </w:pPr>
+      <w:r>
+        <w:rPr>
+          <w:rFonts w:ascii="Microsoft YaHei" w:eastAsia="Microsoft YaHei" w:hAnsi="Microsoft YaHei" w:hint="eastAsia"/>
+        </w:rPr>
+        <w:t xml:space="preserve">2010.9 </w:t>
       </w:r>
       <w:r>
         <w:rPr>
@@ -319,7 +390,7 @@
         <w:rPr>
           <w:rFonts w:ascii="Microsoft YaHei" w:eastAsia="Microsoft YaHei" w:hAnsi="Microsoft YaHei" w:hint="eastAsia"/>
         </w:rPr>
-        <w:t xml:space="preserve"> 2017.6  </w:t>
+        <w:t xml:space="preserve"> 2014.6  </w:t>
       </w:r>
       <w:r>
         <w:rPr>
@@ -362,95 +433,26 @@
         <w:rPr>
           <w:rFonts w:ascii="Microsoft YaHei" w:eastAsia="Microsoft YaHei" w:hAnsi="Microsoft YaHei" w:hint="eastAsia"/>
         </w:rPr>
-        <w:t>地理信息系统 (硕士研究生)</w:t>
+        <w:t>土木工程系</w:t>
+      </w:r>
+      <w:r>
+        <w:rPr>
+          <w:rFonts w:ascii="Microsoft YaHei" w:eastAsia="Microsoft YaHei" w:hAnsi="Microsoft YaHei" w:hint="eastAsia"/>
+        </w:rPr>
+        <w:t>结构</w:t>
+      </w:r>
+      <w:r>
+        <w:rPr>
+          <w:rFonts w:ascii="Microsoft YaHei" w:eastAsia="Microsoft YaHei" w:hAnsi="Microsoft YaHei" w:hint="eastAsia"/>
+        </w:rPr>
+        <w:t xml:space="preserve"> (本科)</w:t>
       </w:r>
     </w:p>
     <w:p>
       <w:pPr>
         <w:ind w:leftChars="200" w:left="480"/>
         <w:rPr>
-          <w:rFonts w:ascii="Microsoft YaHei" w:eastAsia="Microsoft YaHei" w:hAnsi="Microsoft YaHei" w:hint="eastAsia"/>
-        </w:rPr>
-      </w:pPr>
-      <w:r>
-        <w:rPr>
-          <w:rFonts w:ascii="Microsoft YaHei" w:eastAsia="Microsoft YaHei" w:hAnsi="Microsoft YaHei" w:hint="eastAsia"/>
-        </w:rPr>
-        <w:t xml:space="preserve">2010.9 </w:t>
-      </w:r>
-      <w:r>
-        <w:rPr>
-          <w:rFonts w:ascii="Microsoft YaHei" w:eastAsia="Microsoft YaHei" w:hAnsi="Microsoft YaHei"/>
-        </w:rPr>
-        <w:t>–</w:t>
-      </w:r>
-      <w:r>
-        <w:rPr>
-          <w:rFonts w:ascii="Microsoft YaHei" w:eastAsia="Microsoft YaHei" w:hAnsi="Microsoft YaHei" w:hint="eastAsia"/>
-        </w:rPr>
-        <w:t xml:space="preserve"> 2014.6  </w:t>
-      </w:r>
-      <w:r>
-        <w:rPr>
-          <w:rFonts w:ascii="Microsoft YaHei" w:eastAsia="Microsoft YaHei" w:hAnsi="Microsoft YaHei" w:hint="eastAsia"/>
-        </w:rPr>
-        <w:t xml:space="preserve">  </w:t>
-      </w:r>
-      <w:r>
-        <w:rPr>
-          <w:rFonts w:ascii="Microsoft YaHei" w:eastAsia="Microsoft YaHei" w:hAnsi="Microsoft YaHei" w:hint="eastAsia"/>
-        </w:rPr>
-        <w:tab/>
-      </w:r>
-      <w:r>
-        <w:rPr>
-          <w:rFonts w:ascii="Microsoft YaHei" w:eastAsia="Microsoft YaHei" w:hAnsi="Microsoft YaHei" w:hint="eastAsia"/>
-          <w:b/>
-        </w:rPr>
-        <w:t>清华大学</w:t>
-      </w:r>
-      <w:r>
-        <w:rPr>
-          <w:rFonts w:ascii="Microsoft YaHei" w:eastAsia="Microsoft YaHei" w:hAnsi="Microsoft YaHei" w:hint="eastAsia"/>
-        </w:rPr>
-        <w:t xml:space="preserve">  </w:t>
-      </w:r>
-      <w:r>
-        <w:rPr>
-          <w:rFonts w:ascii="Microsoft YaHei" w:eastAsia="Microsoft YaHei" w:hAnsi="Microsoft YaHei" w:hint="eastAsia"/>
-        </w:rPr>
-        <w:t xml:space="preserve">  </w:t>
-      </w:r>
-      <w:r>
-        <w:rPr>
-          <w:rFonts w:ascii="Microsoft YaHei" w:eastAsia="Microsoft YaHei" w:hAnsi="Microsoft YaHei" w:hint="eastAsia"/>
-        </w:rPr>
-        <w:tab/>
-      </w:r>
-      <w:r>
-        <w:rPr>
-          <w:rFonts w:ascii="Microsoft YaHei" w:eastAsia="Microsoft YaHei" w:hAnsi="Microsoft YaHei" w:hint="eastAsia"/>
-        </w:rPr>
-        <w:t>土木工程系</w:t>
-      </w:r>
-      <w:r>
-        <w:rPr>
-          <w:rFonts w:ascii="Microsoft YaHei" w:eastAsia="Microsoft YaHei" w:hAnsi="Microsoft YaHei" w:hint="eastAsia"/>
-        </w:rPr>
-        <w:t>结构</w:t>
-      </w:r>
-      <w:r>
-        <w:rPr>
-          <w:rFonts w:ascii="Microsoft YaHei" w:eastAsia="Microsoft YaHei" w:hAnsi="Microsoft YaHei" w:hint="eastAsia"/>
-        </w:rPr>
-        <w:t xml:space="preserve"> (本科)</w:t>
-      </w:r>
-    </w:p>
-    <w:p>
-      <w:pPr>
-        <w:ind w:leftChars="200" w:left="480"/>
-        <w:rPr>
-          <w:rFonts w:ascii="Microsoft YaHei" w:eastAsia="Microsoft YaHei" w:hAnsi="Microsoft YaHei" w:hint="eastAsia"/>
+          <w:rFonts w:ascii="Microsoft YaHei" w:eastAsia="Microsoft YaHei" w:hAnsi="Microsoft YaHei"/>
         </w:rPr>
       </w:pPr>
       <w:r>
@@ -498,32 +500,126 @@
         </w:pBdr>
         <w:spacing w:beforeLines="50" w:before="211"/>
         <w:rPr>
+          <w:rFonts w:ascii="STKaiti" w:eastAsia="STKaiti" w:hAnsi="STKaiti"/>
+          <w:b/>
+          <w:sz w:val="32"/>
+        </w:rPr>
+      </w:pPr>
+      <w:r>
+        <w:rPr>
           <w:rFonts w:ascii="STKaiti" w:eastAsia="STKaiti" w:hAnsi="STKaiti" w:hint="eastAsia"/>
           <w:b/>
           <w:sz w:val="32"/>
         </w:rPr>
-      </w:pPr>
-      <w:r>
-        <w:rPr>
-          <w:rFonts w:ascii="STKaiti" w:eastAsia="STKaiti" w:hAnsi="STKaiti" w:hint="eastAsia"/>
+        <w:t>实习经历</w:t>
+      </w:r>
+    </w:p>
+    <w:p>
+      <w:pPr>
+        <w:ind w:leftChars="200" w:left="480"/>
+        <w:outlineLvl w:val="0"/>
+        <w:rPr>
+          <w:rFonts w:ascii="Microsoft YaHei" w:eastAsia="Microsoft YaHei" w:hAnsi="Microsoft YaHei"/>
+        </w:rPr>
+      </w:pPr>
+      <w:r>
+        <w:rPr>
+          <w:rFonts w:ascii="Microsoft YaHei" w:eastAsia="Microsoft YaHei" w:hAnsi="Microsoft YaHei" w:hint="eastAsia"/>
+        </w:rPr>
+        <w:t xml:space="preserve">2016.7 </w:t>
+      </w:r>
+      <w:r>
+        <w:rPr>
+          <w:rFonts w:ascii="Microsoft YaHei" w:eastAsia="Microsoft YaHei" w:hAnsi="Microsoft YaHei"/>
+        </w:rPr>
+        <w:t>–</w:t>
+      </w:r>
+      <w:r>
+        <w:rPr>
+          <w:rFonts w:ascii="Microsoft YaHei" w:eastAsia="Microsoft YaHei" w:hAnsi="Microsoft YaHei" w:hint="eastAsia"/>
+        </w:rPr>
+        <w:t xml:space="preserve"> 2016,8  </w:t>
+      </w:r>
+      <w:r>
+        <w:rPr>
+          <w:rFonts w:ascii="Microsoft YaHei" w:eastAsia="Microsoft YaHei" w:hAnsi="Microsoft YaHei" w:hint="eastAsia"/>
+        </w:rPr>
+        <w:t xml:space="preserve">  </w:t>
+      </w:r>
+      <w:r>
+        <w:rPr>
+          <w:rFonts w:ascii="Microsoft YaHei" w:eastAsia="Microsoft YaHei" w:hAnsi="Microsoft YaHei" w:hint="eastAsia"/>
+        </w:rPr>
+        <w:tab/>
+      </w:r>
+      <w:r>
+        <w:rPr>
+          <w:rFonts w:ascii="Microsoft YaHei" w:eastAsia="Microsoft YaHei" w:hAnsi="Microsoft YaHei" w:hint="eastAsia"/>
           <w:b/>
-          <w:sz w:val="32"/>
-        </w:rPr>
-        <w:t>实习经历</w:t>
+        </w:rPr>
+        <w:t>UNEP</w:t>
+      </w:r>
+      <w:r>
+        <w:rPr>
+          <w:rFonts w:ascii="Microsoft YaHei" w:eastAsia="Microsoft YaHei" w:hAnsi="Microsoft YaHei" w:hint="eastAsia"/>
+        </w:rPr>
+        <w:t xml:space="preserve">(联合国环境规划署) </w:t>
+      </w:r>
+      <w:r>
+        <w:rPr>
+          <w:rFonts w:ascii="Microsoft YaHei" w:eastAsia="Microsoft YaHei" w:hAnsi="Microsoft YaHei" w:hint="eastAsia"/>
+        </w:rPr>
+        <w:tab/>
+      </w:r>
+      <w:r>
+        <w:rPr>
+          <w:rFonts w:ascii="Microsoft YaHei" w:eastAsia="Microsoft YaHei" w:hAnsi="Microsoft YaHei" w:hint="eastAsia"/>
+        </w:rPr>
+        <w:tab/>
+      </w:r>
+      <w:r>
+        <w:rPr>
+          <w:rFonts w:ascii="Microsoft YaHei" w:eastAsia="Microsoft YaHei" w:hAnsi="Microsoft YaHei" w:hint="eastAsia"/>
+        </w:rPr>
+        <w:t>瑞士-日内瓦</w:t>
+      </w:r>
+    </w:p>
+    <w:p>
+      <w:pPr>
+        <w:ind w:leftChars="384" w:left="922"/>
+        <w:rPr>
+          <w:rFonts w:ascii="STFangsong" w:eastAsia="STFangsong" w:hAnsi="STFangsong"/>
+          <w:sz w:val="22"/>
+        </w:rPr>
+      </w:pPr>
+      <w:r>
+        <w:rPr>
+          <w:rFonts w:ascii="STFangsong" w:eastAsia="STFangsong" w:hAnsi="STFangsong" w:hint="eastAsia"/>
+          <w:sz w:val="22"/>
+        </w:rPr>
+        <w:t>参与开发SPACE-M项目，负责前端页面、后端服务及数据库研发工作</w:t>
+      </w:r>
+      <w:r>
+        <w:rPr>
+          <w:rFonts w:ascii="STFangsong" w:eastAsia="STFangsong" w:hAnsi="STFangsong" w:hint="eastAsia"/>
+          <w:sz w:val="22"/>
+        </w:rPr>
+        <w:t>。</w:t>
       </w:r>
     </w:p>
     <w:p>
       <w:pPr>
         <w:ind w:leftChars="200" w:left="480"/>
-        <w:rPr>
-          <w:rFonts w:ascii="Microsoft YaHei" w:eastAsia="Microsoft YaHei" w:hAnsi="Microsoft YaHei" w:hint="eastAsia"/>
-        </w:rPr>
-      </w:pPr>
-      <w:r>
-        <w:rPr>
-          <w:rFonts w:ascii="Microsoft YaHei" w:eastAsia="Microsoft YaHei" w:hAnsi="Microsoft YaHei" w:hint="eastAsia"/>
-        </w:rPr>
-        <w:t xml:space="preserve">2016.7 </w:t>
+        <w:outlineLvl w:val="0"/>
+        <w:rPr>
+          <w:rFonts w:ascii="Microsoft YaHei" w:eastAsia="Microsoft YaHei" w:hAnsi="Microsoft YaHei"/>
+        </w:rPr>
+      </w:pPr>
+      <w:r>
+        <w:rPr>
+          <w:rFonts w:ascii="Microsoft YaHei" w:eastAsia="Microsoft YaHei" w:hAnsi="Microsoft YaHei" w:hint="eastAsia"/>
+        </w:rPr>
+        <w:t xml:space="preserve">2016.6 </w:t>
       </w:r>
       <w:r>
         <w:rPr>
@@ -535,7 +631,7 @@
         <w:rPr>
           <w:rFonts w:ascii="Microsoft YaHei" w:eastAsia="Microsoft YaHei" w:hAnsi="Microsoft YaHei" w:hint="eastAsia"/>
         </w:rPr>
-        <w:t xml:space="preserve"> 2016,8  </w:t>
+        <w:t xml:space="preserve"> 2016.7  </w:t>
       </w:r>
       <w:r>
         <w:rPr>
@@ -554,53 +650,156 @@
           <w:rFonts w:ascii="Microsoft YaHei" w:eastAsia="Microsoft YaHei" w:hAnsi="Microsoft YaHei" w:hint="eastAsia"/>
           <w:b/>
         </w:rPr>
-        <w:t>UNEP</w:t>
-      </w:r>
-      <w:r>
-        <w:rPr>
-          <w:rFonts w:ascii="Microsoft YaHei" w:eastAsia="Microsoft YaHei" w:hAnsi="Microsoft YaHei" w:hint="eastAsia"/>
-        </w:rPr>
-        <w:t xml:space="preserve">(联合国环境规划署) </w:t>
-      </w:r>
-      <w:r>
-        <w:rPr>
-          <w:rFonts w:ascii="Microsoft YaHei" w:eastAsia="Microsoft YaHei" w:hAnsi="Microsoft YaHei" w:hint="eastAsia"/>
-        </w:rPr>
-        <w:tab/>
-      </w:r>
-      <w:r>
-        <w:rPr>
-          <w:rFonts w:ascii="Microsoft YaHei" w:eastAsia="Microsoft YaHei" w:hAnsi="Microsoft YaHei" w:hint="eastAsia"/>
-        </w:rPr>
-        <w:tab/>
-      </w:r>
-      <w:r>
-        <w:rPr>
-          <w:rFonts w:ascii="Microsoft YaHei" w:eastAsia="Microsoft YaHei" w:hAnsi="Microsoft YaHei" w:hint="eastAsia"/>
-        </w:rPr>
-        <w:t>瑞士-日内瓦</w:t>
+        <w:t>华为</w:t>
+      </w:r>
+      <w:r>
+        <w:rPr>
+          <w:rFonts w:ascii="Microsoft YaHei" w:eastAsia="Microsoft YaHei" w:hAnsi="Microsoft YaHei" w:hint="eastAsia"/>
+        </w:rPr>
+        <w:t xml:space="preserve"> </w:t>
       </w:r>
     </w:p>
     <w:p>
       <w:pPr>
         <w:ind w:leftChars="384" w:left="922"/>
         <w:rPr>
+          <w:rFonts w:ascii="STFangsong" w:eastAsia="STFangsong" w:hAnsi="STFangsong"/>
+          <w:sz w:val="22"/>
+        </w:rPr>
+      </w:pPr>
+      <w:r>
+        <w:rPr>
           <w:rFonts w:ascii="STFangsong" w:eastAsia="STFangsong" w:hAnsi="STFangsong" w:hint="eastAsia"/>
           <w:sz w:val="22"/>
         </w:rPr>
-      </w:pPr>
+        <w:t>华为北京研究所用户测试验收部实习，负责手机故障数据挖掘工作</w:t>
+      </w:r>
       <w:r>
         <w:rPr>
           <w:rFonts w:ascii="STFangsong" w:eastAsia="STFangsong" w:hAnsi="STFangsong" w:hint="eastAsia"/>
           <w:sz w:val="22"/>
         </w:rPr>
-        <w:t>参与开发SPACE-M项目，负责前端页面、后端服务及数据库研发工作</w:t>
-      </w:r>
+        <w:t>。</w:t>
+      </w:r>
+    </w:p>
+    <w:p>
+      <w:pPr>
+        <w:ind w:leftChars="200" w:left="480"/>
+        <w:rPr>
+          <w:rFonts w:ascii="Microsoft YaHei" w:eastAsia="Microsoft YaHei" w:hAnsi="Microsoft YaHei"/>
+        </w:rPr>
+      </w:pPr>
+      <w:r>
+        <w:rPr>
+          <w:rFonts w:ascii="Microsoft YaHei" w:eastAsia="Microsoft YaHei" w:hAnsi="Microsoft YaHei" w:hint="eastAsia"/>
+        </w:rPr>
+        <w:t xml:space="preserve">2015.7 </w:t>
+      </w:r>
+      <w:r>
+        <w:rPr>
+          <w:rFonts w:ascii="Microsoft YaHei" w:eastAsia="Microsoft YaHei" w:hAnsi="Microsoft YaHei"/>
+        </w:rPr>
+        <w:t>–</w:t>
+      </w:r>
+      <w:r>
+        <w:rPr>
+          <w:rFonts w:ascii="Microsoft YaHei" w:eastAsia="Microsoft YaHei" w:hAnsi="Microsoft YaHei" w:hint="eastAsia"/>
+        </w:rPr>
+        <w:t xml:space="preserve"> 至今   </w:t>
+      </w:r>
+      <w:r>
+        <w:rPr>
+          <w:rFonts w:ascii="Microsoft YaHei" w:eastAsia="Microsoft YaHei" w:hAnsi="Microsoft YaHei" w:hint="eastAsia"/>
+        </w:rPr>
+        <w:t xml:space="preserve"> </w:t>
+      </w:r>
+      <w:r>
+        <w:rPr>
+          <w:rFonts w:ascii="Microsoft YaHei" w:eastAsia="Microsoft YaHei" w:hAnsi="Microsoft YaHei" w:hint="eastAsia"/>
+        </w:rPr>
+        <w:t xml:space="preserve">  </w:t>
+      </w:r>
+      <w:r>
+        <w:rPr>
+          <w:rFonts w:ascii="Microsoft YaHei" w:eastAsia="Microsoft YaHei" w:hAnsi="Microsoft YaHei" w:hint="eastAsia"/>
+        </w:rPr>
+        <w:tab/>
+      </w:r>
+      <w:r>
+        <w:rPr>
+          <w:rFonts w:ascii="Microsoft YaHei" w:eastAsia="Microsoft YaHei" w:hAnsi="Microsoft YaHei" w:hint="eastAsia"/>
+          <w:b/>
+        </w:rPr>
+        <w:t>GeoHey</w:t>
+      </w:r>
+      <w:r>
+        <w:rPr>
+          <w:rFonts w:ascii="Microsoft YaHei" w:eastAsia="Microsoft YaHei" w:hAnsi="Microsoft YaHei" w:hint="eastAsia"/>
+        </w:rPr>
+        <w:t xml:space="preserve"> </w:t>
+      </w:r>
+      <w:r>
+        <w:rPr>
+          <w:rFonts w:ascii="Microsoft YaHei" w:eastAsia="Microsoft YaHei" w:hAnsi="Microsoft YaHei" w:hint="eastAsia"/>
+        </w:rPr>
+        <w:t>(北京极海纵横有限公司)</w:t>
+      </w:r>
+    </w:p>
+    <w:p>
+      <w:pPr>
+        <w:ind w:leftChars="384" w:left="922"/>
+        <w:rPr>
+          <w:rFonts w:ascii="STFangsong" w:eastAsia="STFangsong" w:hAnsi="STFangsong"/>
+          <w:sz w:val="22"/>
+        </w:rPr>
+      </w:pPr>
       <w:r>
         <w:rPr>
           <w:rFonts w:ascii="STFangsong" w:eastAsia="STFangsong" w:hAnsi="STFangsong" w:hint="eastAsia"/>
           <w:sz w:val="22"/>
         </w:rPr>
+        <w:t>负责</w:t>
+      </w:r>
+      <w:r>
+        <w:rPr>
+          <w:rFonts w:ascii="STFangsong" w:eastAsia="STFangsong" w:hAnsi="STFangsong"/>
+          <w:sz w:val="22"/>
+        </w:rPr>
+        <w:t>主站开发及数据研发工作,</w:t>
+      </w:r>
+      <w:r>
+        <w:rPr>
+          <w:rFonts w:ascii="STFangsong" w:eastAsia="STFangsong" w:hAnsi="STFangsong" w:hint="eastAsia"/>
+          <w:sz w:val="22"/>
+        </w:rPr>
+        <w:t xml:space="preserve"> </w:t>
+      </w:r>
+      <w:r>
+        <w:rPr>
+          <w:rFonts w:ascii="STFangsong" w:eastAsia="STFangsong" w:hAnsi="STFangsong"/>
+          <w:sz w:val="22"/>
+        </w:rPr>
+        <w:t>提供业务数据支持, 开发部署自动化网络爬虫, 完成沃尔玛选址分析报告</w:t>
+      </w:r>
+      <w:r>
+        <w:rPr>
+          <w:rFonts w:ascii="STFangsong" w:eastAsia="STFangsong" w:hAnsi="STFangsong" w:hint="eastAsia"/>
+          <w:sz w:val="22"/>
+        </w:rPr>
+        <w:t>等工作</w:t>
+      </w:r>
+      <w:r>
+        <w:rPr>
+          <w:rFonts w:ascii="STFangsong" w:eastAsia="STFangsong" w:hAnsi="STFangsong" w:hint="eastAsia"/>
+          <w:sz w:val="22"/>
+        </w:rPr>
+        <w:t>，此外负责公司的网络布局及服务器维护</w:t>
+      </w:r>
+      <w:r>
+        <w:rPr>
+          <w:rFonts w:ascii="STFangsong" w:eastAsia="STFangsong" w:hAnsi="STFangsong" w:hint="eastAsia"/>
+          <w:sz w:val="22"/>
+        </w:rPr>
         <w:t>。</w:t>
       </w:r>
     </w:p>
@@ -608,14 +807,14 @@
       <w:pPr>
         <w:ind w:leftChars="200" w:left="480"/>
         <w:rPr>
-          <w:rFonts w:ascii="Microsoft YaHei" w:eastAsia="Microsoft YaHei" w:hAnsi="Microsoft YaHei" w:hint="eastAsia"/>
-        </w:rPr>
-      </w:pPr>
-      <w:r>
-        <w:rPr>
-          <w:rFonts w:ascii="Microsoft YaHei" w:eastAsia="Microsoft YaHei" w:hAnsi="Microsoft YaHei" w:hint="eastAsia"/>
-        </w:rPr>
-        <w:t xml:space="preserve">2016.6 </w:t>
+          <w:rFonts w:ascii="Microsoft YaHei" w:eastAsia="Microsoft YaHei" w:hAnsi="Microsoft YaHei"/>
+        </w:rPr>
+      </w:pPr>
+      <w:r>
+        <w:rPr>
+          <w:rFonts w:ascii="Microsoft YaHei" w:eastAsia="Microsoft YaHei" w:hAnsi="Microsoft YaHei" w:hint="eastAsia"/>
+        </w:rPr>
+        <w:t xml:space="preserve">2013.8 </w:t>
       </w:r>
       <w:r>
         <w:rPr>
@@ -627,7 +826,7 @@
         <w:rPr>
           <w:rFonts w:ascii="Microsoft YaHei" w:eastAsia="Microsoft YaHei" w:hAnsi="Microsoft YaHei" w:hint="eastAsia"/>
         </w:rPr>
-        <w:t xml:space="preserve"> 2016.7  </w:t>
+        <w:t xml:space="preserve"> 2013.9  </w:t>
       </w:r>
       <w:r>
         <w:rPr>
@@ -646,225 +845,14 @@
           <w:rFonts w:ascii="Microsoft YaHei" w:eastAsia="Microsoft YaHei" w:hAnsi="Microsoft YaHei" w:hint="eastAsia"/>
           <w:b/>
         </w:rPr>
-        <w:t>华为</w:t>
-      </w:r>
-      <w:r>
-        <w:rPr>
-          <w:rFonts w:ascii="Microsoft YaHei" w:eastAsia="Microsoft YaHei" w:hAnsi="Microsoft YaHei" w:hint="eastAsia"/>
-        </w:rPr>
-        <w:t xml:space="preserve"> </w:t>
-      </w:r>
-    </w:p>
-    <w:p>
-      <w:pPr>
-        <w:ind w:leftChars="384" w:left="922"/>
-        <w:rPr>
-          <w:rFonts w:ascii="STFangsong" w:eastAsia="STFangsong" w:hAnsi="STFangsong" w:hint="eastAsia"/>
-          <w:sz w:val="22"/>
-        </w:rPr>
-      </w:pPr>
-      <w:r>
-        <w:rPr>
-          <w:rFonts w:ascii="STFangsong" w:eastAsia="STFangsong" w:hAnsi="STFangsong" w:hint="eastAsia"/>
-          <w:sz w:val="22"/>
-        </w:rPr>
-        <w:t>华为北京研究所用户测试验收部实习，负责手机故障数据挖掘工作</w:t>
-      </w:r>
-      <w:r>
-        <w:rPr>
-          <w:rFonts w:ascii="STFangsong" w:eastAsia="STFangsong" w:hAnsi="STFangsong" w:hint="eastAsia"/>
-          <w:sz w:val="22"/>
-        </w:rPr>
-        <w:t>。</w:t>
+        <w:t>上海建工设计研究院</w:t>
       </w:r>
     </w:p>
     <w:p>
       <w:pPr>
         <w:ind w:leftChars="200" w:left="480"/>
         <w:rPr>
-          <w:rFonts w:ascii="Microsoft YaHei" w:eastAsia="Microsoft YaHei" w:hAnsi="Microsoft YaHei" w:hint="eastAsia"/>
-        </w:rPr>
-      </w:pPr>
-      <w:r>
-        <w:rPr>
-          <w:rFonts w:ascii="Microsoft YaHei" w:eastAsia="Microsoft YaHei" w:hAnsi="Microsoft YaHei" w:hint="eastAsia"/>
-        </w:rPr>
-        <w:t xml:space="preserve">2015.7 </w:t>
-      </w:r>
-      <w:r>
-        <w:rPr>
-          <w:rFonts w:ascii="Microsoft YaHei" w:eastAsia="Microsoft YaHei" w:hAnsi="Microsoft YaHei"/>
-        </w:rPr>
-        <w:t>–</w:t>
-      </w:r>
-      <w:r>
-        <w:rPr>
-          <w:rFonts w:ascii="Microsoft YaHei" w:eastAsia="Microsoft YaHei" w:hAnsi="Microsoft YaHei" w:hint="eastAsia"/>
-        </w:rPr>
-        <w:t xml:space="preserve"> 至今   </w:t>
-      </w:r>
-      <w:r>
-        <w:rPr>
-          <w:rFonts w:ascii="Microsoft YaHei" w:eastAsia="Microsoft YaHei" w:hAnsi="Microsoft YaHei" w:hint="eastAsia"/>
-        </w:rPr>
-        <w:t xml:space="preserve"> </w:t>
-      </w:r>
-      <w:r>
-        <w:rPr>
-          <w:rFonts w:ascii="Microsoft YaHei" w:eastAsia="Microsoft YaHei" w:hAnsi="Microsoft YaHei" w:hint="eastAsia"/>
-        </w:rPr>
-        <w:t xml:space="preserve">  </w:t>
-      </w:r>
-      <w:r>
-        <w:rPr>
-          <w:rFonts w:ascii="Microsoft YaHei" w:eastAsia="Microsoft YaHei" w:hAnsi="Microsoft YaHei" w:hint="eastAsia"/>
-        </w:rPr>
-        <w:tab/>
-      </w:r>
-      <w:r>
-        <w:rPr>
-          <w:rFonts w:ascii="Microsoft YaHei" w:eastAsia="Microsoft YaHei" w:hAnsi="Microsoft YaHei" w:hint="eastAsia"/>
-          <w:b/>
-        </w:rPr>
-        <w:t>GeoHey</w:t>
-      </w:r>
-      <w:r>
-        <w:rPr>
-          <w:rFonts w:ascii="Microsoft YaHei" w:eastAsia="Microsoft YaHei" w:hAnsi="Microsoft YaHei" w:hint="eastAsia"/>
-        </w:rPr>
-        <w:t xml:space="preserve"> </w:t>
-      </w:r>
-      <w:r>
-        <w:rPr>
-          <w:rFonts w:ascii="Microsoft YaHei" w:eastAsia="Microsoft YaHei" w:hAnsi="Microsoft YaHei" w:hint="eastAsia"/>
-        </w:rPr>
-        <w:t>(北京极海纵横有限公司)</w:t>
-      </w:r>
-    </w:p>
-    <w:p>
-      <w:pPr>
-        <w:ind w:leftChars="384" w:left="922"/>
-        <w:rPr>
-          <w:rFonts w:ascii="STFangsong" w:eastAsia="STFangsong" w:hAnsi="STFangsong" w:hint="eastAsia"/>
-          <w:sz w:val="22"/>
-        </w:rPr>
-      </w:pPr>
-      <w:r>
-        <w:rPr>
-          <w:rFonts w:ascii="STFangsong" w:eastAsia="STFangsong" w:hAnsi="STFangsong" w:hint="eastAsia"/>
-          <w:sz w:val="22"/>
-        </w:rPr>
-        <w:t>负责</w:t>
-      </w:r>
-      <w:r>
-        <w:rPr>
-          <w:rFonts w:ascii="STFangsong" w:eastAsia="STFangsong" w:hAnsi="STFangsong"/>
-          <w:sz w:val="22"/>
-        </w:rPr>
-        <w:t>主站开发及数据研发工作,</w:t>
-      </w:r>
-      <w:r>
-        <w:rPr>
-          <w:rFonts w:ascii="STFangsong" w:eastAsia="STFangsong" w:hAnsi="STFangsong" w:hint="eastAsia"/>
-          <w:sz w:val="22"/>
-        </w:rPr>
-        <w:t xml:space="preserve"> </w:t>
-      </w:r>
-      <w:r>
-        <w:rPr>
-          <w:rFonts w:ascii="STFangsong" w:eastAsia="STFangsong" w:hAnsi="STFangsong"/>
-          <w:sz w:val="22"/>
-        </w:rPr>
-        <w:t>提供业务数据支持, 开发部署自动化网络爬虫, 完成沃尔玛选址分析报告</w:t>
-      </w:r>
-      <w:r>
-        <w:rPr>
-          <w:rFonts w:ascii="STFangsong" w:eastAsia="STFangsong" w:hAnsi="STFangsong" w:hint="eastAsia"/>
-          <w:sz w:val="22"/>
-        </w:rPr>
-        <w:t>等工作</w:t>
-      </w:r>
-      <w:r>
-        <w:rPr>
-          <w:rFonts w:ascii="STFangsong" w:eastAsia="STFangsong" w:hAnsi="STFangsong" w:hint="eastAsia"/>
-          <w:sz w:val="22"/>
-        </w:rPr>
-        <w:t>，此外</w:t>
-      </w:r>
-      <w:r>
-        <w:rPr>
-          <w:rFonts w:ascii="STFangsong" w:eastAsia="STFangsong" w:hAnsi="STFangsong" w:hint="eastAsia"/>
-          <w:sz w:val="22"/>
-        </w:rPr>
-        <w:t>负责公司</w:t>
-      </w:r>
-      <w:r>
-        <w:rPr>
-          <w:rFonts w:ascii="STFangsong" w:eastAsia="STFangsong" w:hAnsi="STFangsong" w:hint="eastAsia"/>
-          <w:sz w:val="22"/>
-        </w:rPr>
-        <w:t>的网络布局及服务器维护</w:t>
-      </w:r>
-      <w:r>
-        <w:rPr>
-          <w:rFonts w:ascii="STFangsong" w:eastAsia="STFangsong" w:hAnsi="STFangsong" w:hint="eastAsia"/>
-          <w:sz w:val="22"/>
-        </w:rPr>
-        <w:t>。</w:t>
-      </w:r>
-      <w:bookmarkStart w:id="0" w:name="_GoBack"/>
-      <w:bookmarkEnd w:id="0"/>
-    </w:p>
-    <w:p>
-      <w:pPr>
-        <w:ind w:leftChars="200" w:left="480"/>
-        <w:rPr>
-          <w:rFonts w:ascii="Microsoft YaHei" w:eastAsia="Microsoft YaHei" w:hAnsi="Microsoft YaHei" w:hint="eastAsia"/>
-        </w:rPr>
-      </w:pPr>
-      <w:r>
-        <w:rPr>
-          <w:rFonts w:ascii="Microsoft YaHei" w:eastAsia="Microsoft YaHei" w:hAnsi="Microsoft YaHei" w:hint="eastAsia"/>
-        </w:rPr>
-        <w:t xml:space="preserve">2013.8 </w:t>
-      </w:r>
-      <w:r>
-        <w:rPr>
-          <w:rFonts w:ascii="Microsoft YaHei" w:eastAsia="Microsoft YaHei" w:hAnsi="Microsoft YaHei"/>
-        </w:rPr>
-        <w:t>–</w:t>
-      </w:r>
-      <w:r>
-        <w:rPr>
-          <w:rFonts w:ascii="Microsoft YaHei" w:eastAsia="Microsoft YaHei" w:hAnsi="Microsoft YaHei" w:hint="eastAsia"/>
-        </w:rPr>
-        <w:t xml:space="preserve"> 2013.9  </w:t>
-      </w:r>
-      <w:r>
-        <w:rPr>
-          <w:rFonts w:ascii="Microsoft YaHei" w:eastAsia="Microsoft YaHei" w:hAnsi="Microsoft YaHei" w:hint="eastAsia"/>
-        </w:rPr>
-        <w:t xml:space="preserve">  </w:t>
-      </w:r>
-      <w:r>
-        <w:rPr>
-          <w:rFonts w:ascii="Microsoft YaHei" w:eastAsia="Microsoft YaHei" w:hAnsi="Microsoft YaHei" w:hint="eastAsia"/>
-        </w:rPr>
-        <w:tab/>
-      </w:r>
-      <w:r>
-        <w:rPr>
-          <w:rFonts w:ascii="Microsoft YaHei" w:eastAsia="Microsoft YaHei" w:hAnsi="Microsoft YaHei" w:hint="eastAsia"/>
-          <w:b/>
-        </w:rPr>
-        <w:t>上海建工设计研究院</w:t>
-      </w:r>
-    </w:p>
-    <w:p>
-      <w:pPr>
-        <w:ind w:leftChars="200" w:left="480"/>
-        <w:rPr>
-          <w:rFonts w:ascii="Microsoft YaHei" w:eastAsia="Microsoft YaHei" w:hAnsi="Microsoft YaHei" w:hint="eastAsia"/>
+          <w:rFonts w:ascii="Microsoft YaHei" w:eastAsia="Microsoft YaHei" w:hAnsi="Microsoft YaHei"/>
         </w:rPr>
       </w:pPr>
       <w:r>
@@ -912,17 +900,17 @@
         </w:pBdr>
         <w:spacing w:beforeLines="50" w:before="211"/>
         <w:rPr>
+          <w:rFonts w:ascii="STKaiti" w:eastAsia="STKaiti" w:hAnsi="STKaiti"/>
+          <w:b/>
+          <w:sz w:val="32"/>
+        </w:rPr>
+      </w:pPr>
+      <w:r>
+        <w:rPr>
           <w:rFonts w:ascii="STKaiti" w:eastAsia="STKaiti" w:hAnsi="STKaiti" w:hint="eastAsia"/>
           <w:b/>
           <w:sz w:val="32"/>
         </w:rPr>
-      </w:pPr>
-      <w:r>
-        <w:rPr>
-          <w:rFonts w:ascii="STKaiti" w:eastAsia="STKaiti" w:hAnsi="STKaiti" w:hint="eastAsia"/>
-          <w:b/>
-          <w:sz w:val="32"/>
-        </w:rPr>
         <w:t>获奖情况</w:t>
       </w:r>
     </w:p>
@@ -930,7 +918,7 @@
       <w:pPr>
         <w:ind w:leftChars="200" w:left="480"/>
         <w:rPr>
-          <w:rFonts w:ascii="Microsoft YaHei" w:eastAsia="Microsoft YaHei" w:hAnsi="Microsoft YaHei" w:hint="eastAsia"/>
+          <w:rFonts w:ascii="Microsoft YaHei" w:eastAsia="Microsoft YaHei" w:hAnsi="Microsoft YaHei"/>
         </w:rPr>
       </w:pPr>
       <w:r>
@@ -980,7 +968,7 @@
       <w:pPr>
         <w:ind w:leftChars="200" w:left="480"/>
         <w:rPr>
-          <w:rFonts w:ascii="Microsoft YaHei" w:eastAsia="Microsoft YaHei" w:hAnsi="Microsoft YaHei" w:hint="eastAsia"/>
+          <w:rFonts w:ascii="Microsoft YaHei" w:eastAsia="Microsoft YaHei" w:hAnsi="Microsoft YaHei"/>
         </w:rPr>
       </w:pPr>
       <w:r>
@@ -1042,7 +1030,7 @@
       <w:pPr>
         <w:ind w:leftChars="200" w:left="480"/>
         <w:rPr>
-          <w:rFonts w:ascii="Microsoft YaHei" w:eastAsia="Microsoft YaHei" w:hAnsi="Microsoft YaHei" w:hint="eastAsia"/>
+          <w:rFonts w:ascii="Microsoft YaHei" w:eastAsia="Microsoft YaHei" w:hAnsi="Microsoft YaHei"/>
         </w:rPr>
       </w:pPr>
       <w:r>
@@ -1116,7 +1104,7 @@
       <w:pPr>
         <w:ind w:leftChars="200" w:left="480"/>
         <w:rPr>
-          <w:rFonts w:ascii="Microsoft YaHei" w:eastAsia="Microsoft YaHei" w:hAnsi="Microsoft YaHei" w:hint="eastAsia"/>
+          <w:rFonts w:ascii="Microsoft YaHei" w:eastAsia="Microsoft YaHei" w:hAnsi="Microsoft YaHei"/>
         </w:rPr>
       </w:pPr>
       <w:r>
@@ -1160,20 +1148,14 @@
       <w:pPr>
         <w:ind w:leftChars="200" w:left="480"/>
         <w:rPr>
-          <w:rFonts w:ascii="Microsoft YaHei" w:eastAsia="Microsoft YaHei" w:hAnsi="Microsoft YaHei" w:hint="eastAsia"/>
-        </w:rPr>
-      </w:pPr>
-      <w:r>
-        <w:rPr>
-          <w:rFonts w:ascii="Microsoft YaHei" w:eastAsia="Microsoft YaHei" w:hAnsi="Microsoft YaHei" w:hint="eastAsia"/>
-        </w:rPr>
-        <w:t>2011.12  清华大学第十七</w:t>
-      </w:r>
-      <w:r>
-        <w:rPr>
-          <w:rFonts w:ascii="Microsoft YaHei" w:eastAsia="Microsoft YaHei" w:hAnsi="Microsoft YaHei" w:hint="eastAsia"/>
-        </w:rPr>
-        <w:t xml:space="preserve">届结构设计大赛  </w:t>
+          <w:rFonts w:ascii="Microsoft YaHei" w:eastAsia="Microsoft YaHei" w:hAnsi="Microsoft YaHei"/>
+        </w:rPr>
+      </w:pPr>
+      <w:r>
+        <w:rPr>
+          <w:rFonts w:ascii="Microsoft YaHei" w:eastAsia="Microsoft YaHei" w:hAnsi="Microsoft YaHei" w:hint="eastAsia"/>
+        </w:rPr>
+        <w:t xml:space="preserve">2011.12  清华大学第十七届结构设计大赛  </w:t>
       </w:r>
       <w:r>
         <w:rPr>
@@ -1216,7 +1198,7 @@
       <w:pPr>
         <w:ind w:leftChars="200" w:left="480"/>
         <w:rPr>
-          <w:rFonts w:ascii="Microsoft YaHei" w:eastAsia="Microsoft YaHei" w:hAnsi="Microsoft YaHei" w:hint="eastAsia"/>
+          <w:rFonts w:ascii="Microsoft YaHei" w:eastAsia="Microsoft YaHei" w:hAnsi="Microsoft YaHei"/>
         </w:rPr>
       </w:pPr>
       <w:r>
@@ -1255,7 +1237,7 @@
       <w:pPr>
         <w:ind w:leftChars="200" w:left="480"/>
         <w:rPr>
-          <w:rFonts w:ascii="Microsoft YaHei" w:eastAsia="Microsoft YaHei" w:hAnsi="Microsoft YaHei" w:hint="eastAsia"/>
+          <w:rFonts w:ascii="Microsoft YaHei" w:eastAsia="Microsoft YaHei" w:hAnsi="Microsoft YaHei"/>
         </w:rPr>
       </w:pPr>
       <w:r>
@@ -1296,7 +1278,7 @@
         </w:pBdr>
         <w:spacing w:beforeLines="50" w:before="211"/>
         <w:rPr>
-          <w:rFonts w:ascii="STKaiti" w:eastAsia="STKaiti" w:hAnsi="STKaiti" w:hint="eastAsia"/>
+          <w:rFonts w:ascii="STKaiti" w:eastAsia="STKaiti" w:hAnsi="STKaiti"/>
           <w:b/>
           <w:sz w:val="32"/>
         </w:rPr>
@@ -1319,7 +1301,7 @@
         </w:numPr>
         <w:ind w:firstLineChars="0"/>
         <w:rPr>
-          <w:rFonts w:ascii="Microsoft YaHei" w:eastAsia="Microsoft YaHei" w:hAnsi="Microsoft YaHei" w:hint="eastAsia"/>
+          <w:rFonts w:ascii="Microsoft YaHei" w:eastAsia="Microsoft YaHei" w:hAnsi="Microsoft YaHei"/>
           <w:sz w:val="22"/>
         </w:rPr>
       </w:pPr>
@@ -1342,7 +1324,23 @@
           <w:rFonts w:ascii="Microsoft YaHei" w:eastAsia="Microsoft YaHei" w:hAnsi="Microsoft YaHei" w:hint="eastAsia"/>
           <w:sz w:val="22"/>
         </w:rPr>
-        <w:t>、anaconda等</w:t>
+        <w:t>、</w:t>
+      </w:r>
+      <w:r>
+        <w:rPr>
+          <w:rFonts w:ascii="Microsoft YaHei" w:eastAsia="Microsoft YaHei" w:hAnsi="Microsoft YaHei" w:hint="eastAsia"/>
+          <w:sz w:val="22"/>
+        </w:rPr>
+        <w:t>pandas</w:t>
+      </w:r>
+      <w:bookmarkStart w:id="0" w:name="_GoBack"/>
+      <w:bookmarkEnd w:id="0"/>
+      <w:r>
+        <w:rPr>
+          <w:rFonts w:ascii="Microsoft YaHei" w:eastAsia="Microsoft YaHei" w:hAnsi="Microsoft YaHei" w:hint="eastAsia"/>
+          <w:sz w:val="22"/>
+        </w:rPr>
+        <w:t>等</w:t>
       </w:r>
     </w:p>
     <w:p>
@@ -1354,30 +1352,16 @@
         </w:numPr>
         <w:ind w:firstLineChars="0"/>
         <w:rPr>
-          <w:rFonts w:ascii="Microsoft YaHei" w:eastAsia="Microsoft YaHei" w:hAnsi="Microsoft YaHei" w:hint="eastAsia"/>
-          <w:sz w:val="22"/>
-        </w:rPr>
-      </w:pPr>
-      <w:r>
-        <w:rPr>
-          <w:rFonts w:ascii="Microsoft YaHei" w:eastAsia="Microsoft YaHei" w:hAnsi="Microsoft YaHei" w:hint="eastAsia"/>
-          <w:sz w:val="22"/>
-        </w:rPr>
-        <w:t>熟练使用PostgreSQL数据库及PostGIS，SQL能力强，能够基于</w:t>
-      </w:r>
-      <w:r>
-        <w:rPr>
-          <w:rFonts w:ascii="Microsoft YaHei" w:eastAsia="Microsoft YaHei" w:hAnsi="Microsoft YaHei" w:hint="eastAsia"/>
-          <w:sz w:val="22"/>
-        </w:rPr>
-        <w:t>pgsql</w:t>
-      </w:r>
-      <w:r>
-        <w:rPr>
-          <w:rFonts w:ascii="Microsoft YaHei" w:eastAsia="Microsoft YaHei" w:hAnsi="Microsoft YaHei" w:hint="eastAsia"/>
-          <w:sz w:val="22"/>
-        </w:rPr>
-        <w:t>开发存储过程</w:t>
+          <w:rFonts w:ascii="Microsoft YaHei" w:eastAsia="Microsoft YaHei" w:hAnsi="Microsoft YaHei"/>
+          <w:sz w:val="22"/>
+        </w:rPr>
+      </w:pPr>
+      <w:r>
+        <w:rPr>
+          <w:rFonts w:ascii="Microsoft YaHei" w:eastAsia="Microsoft YaHei" w:hAnsi="Microsoft YaHei" w:hint="eastAsia"/>
+          <w:sz w:val="22"/>
+        </w:rPr>
+        <w:t>熟练使用PostgreSQL数据库及PostGIS，SQL能力强，能够基于pgsql开发存储过程</w:t>
       </w:r>
     </w:p>
     <w:p>
@@ -1389,7 +1373,7 @@
         </w:numPr>
         <w:ind w:firstLineChars="0"/>
         <w:rPr>
-          <w:rFonts w:ascii="Microsoft YaHei" w:eastAsia="Microsoft YaHei" w:hAnsi="Microsoft YaHei" w:hint="eastAsia"/>
+          <w:rFonts w:ascii="Microsoft YaHei" w:eastAsia="Microsoft YaHei" w:hAnsi="Microsoft YaHei"/>
           <w:sz w:val="22"/>
         </w:rPr>
       </w:pPr>
@@ -1424,7 +1408,7 @@
         </w:numPr>
         <w:ind w:firstLineChars="0"/>
         <w:rPr>
-          <w:rFonts w:ascii="Microsoft YaHei" w:eastAsia="Microsoft YaHei" w:hAnsi="Microsoft YaHei" w:hint="eastAsia"/>
+          <w:rFonts w:ascii="Microsoft YaHei" w:eastAsia="Microsoft YaHei" w:hAnsi="Microsoft YaHei"/>
           <w:sz w:val="22"/>
         </w:rPr>
       </w:pPr>
@@ -2374,6 +2358,29 @@
       <w:ind w:firstLineChars="200" w:firstLine="420"/>
     </w:pPr>
   </w:style>
+  <w:style w:type="paragraph" w:styleId="a5">
+    <w:name w:val="Document Map"/>
+    <w:basedOn w:val="a"/>
+    <w:link w:val="a6"/>
+    <w:uiPriority w:val="99"/>
+    <w:semiHidden/>
+    <w:unhideWhenUsed/>
+    <w:rsid w:val="007D53BD"/>
+    <w:rPr>
+      <w:rFonts w:ascii="宋体" w:eastAsia="宋体"/>
+    </w:rPr>
+  </w:style>
+  <w:style w:type="character" w:customStyle="1" w:styleId="a6">
+    <w:name w:val="文档结构图字符"/>
+    <w:basedOn w:val="a0"/>
+    <w:link w:val="a5"/>
+    <w:uiPriority w:val="99"/>
+    <w:semiHidden/>
+    <w:rsid w:val="007D53BD"/>
+    <w:rPr>
+      <w:rFonts w:ascii="宋体" w:eastAsia="宋体"/>
+    </w:rPr>
+  </w:style>
 </w:styles>
 </file>
 

</xml_diff>